<commit_message>
updated environments and minor changes to main code
</commit_message>
<xml_diff>
--- a/libraries_for_environment_SCP.docx
+++ b/libraries_for_environment_SCP.docx
@@ -8,183 +8,102 @@
           <w:lang w:val="en-US"/>
         </w:rPr>
       </w:pPr>
-      <w:proofErr w:type="spellStart"/>
-      <w:r>
-        <w:rPr>
-          <w:lang w:val="en-US"/>
-        </w:rPr>
-        <w:t>conda</w:t>
-      </w:r>
-      <w:proofErr w:type="spellEnd"/>
-      <w:r>
-        <w:rPr>
-          <w:lang w:val="en-US"/>
-        </w:rPr>
-        <w:t xml:space="preserve"> config --add channels </w:t>
-      </w:r>
-      <w:proofErr w:type="spellStart"/>
-      <w:r>
-        <w:rPr>
-          <w:lang w:val="en-US"/>
-        </w:rPr>
-        <w:t>conda</w:t>
-      </w:r>
-      <w:proofErr w:type="spellEnd"/>
-      <w:r>
-        <w:rPr>
-          <w:lang w:val="en-US"/>
-        </w:rPr>
-        <w:t>-forge</w:t>
-      </w:r>
-    </w:p>
-    <w:p>
-      <w:pPr>
-        <w:rPr>
-          <w:lang w:val="en-US"/>
-        </w:rPr>
-      </w:pPr>
-      <w:proofErr w:type="spellStart"/>
-      <w:r>
-        <w:rPr>
-          <w:lang w:val="en-US"/>
-        </w:rPr>
-        <w:t>conda</w:t>
-      </w:r>
-      <w:proofErr w:type="spellEnd"/>
-      <w:r>
-        <w:rPr>
-          <w:lang w:val="en-US"/>
-        </w:rPr>
-        <w:t xml:space="preserve"> config --set </w:t>
-      </w:r>
-      <w:proofErr w:type="spellStart"/>
-      <w:r>
-        <w:rPr>
-          <w:lang w:val="en-US"/>
-        </w:rPr>
-        <w:t>channel_priority</w:t>
-      </w:r>
-      <w:proofErr w:type="spellEnd"/>
-      <w:r>
-        <w:rPr>
-          <w:lang w:val="en-US"/>
-        </w:rPr>
-        <w:t xml:space="preserve"> strict</w:t>
-      </w:r>
-    </w:p>
-    <w:p>
-      <w:proofErr w:type="spellStart"/>
-      <w:r>
-        <w:t>conda</w:t>
-      </w:r>
-      <w:proofErr w:type="spellEnd"/>
-      <w:r>
-        <w:t xml:space="preserve"> </w:t>
-      </w:r>
-      <w:proofErr w:type="spellStart"/>
-      <w:r>
-        <w:t>install</w:t>
-      </w:r>
-      <w:proofErr w:type="spellEnd"/>
-      <w:r>
-        <w:t xml:space="preserve"> </w:t>
-      </w:r>
-      <w:proofErr w:type="spellStart"/>
-      <w:r>
-        <w:t>spyder</w:t>
-      </w:r>
-      <w:proofErr w:type="spellEnd"/>
-    </w:p>
-    <w:p>
-      <w:proofErr w:type="spellStart"/>
-      <w:r>
-        <w:t>conda</w:t>
-      </w:r>
-      <w:proofErr w:type="spellEnd"/>
-      <w:r>
-        <w:t xml:space="preserve"> </w:t>
-      </w:r>
-      <w:proofErr w:type="spellStart"/>
-      <w:r>
-        <w:t>install</w:t>
-      </w:r>
-      <w:proofErr w:type="spellEnd"/>
-      <w:r>
-        <w:t xml:space="preserve"> pandas</w:t>
-      </w:r>
-    </w:p>
-    <w:p>
-      <w:proofErr w:type="spellStart"/>
-      <w:r>
-        <w:t>conda</w:t>
-      </w:r>
-      <w:proofErr w:type="spellEnd"/>
-      <w:r>
-        <w:t xml:space="preserve"> </w:t>
-      </w:r>
-      <w:proofErr w:type="spellStart"/>
-      <w:r>
-        <w:t>install</w:t>
-      </w:r>
-      <w:proofErr w:type="spellEnd"/>
-      <w:r>
-        <w:t xml:space="preserve"> </w:t>
-      </w:r>
-      <w:proofErr w:type="spellStart"/>
-      <w:r>
-        <w:t>osmnx</w:t>
-      </w:r>
-      <w:proofErr w:type="spellEnd"/>
-    </w:p>
-    <w:p>
-      <w:pPr>
-        <w:rPr>
-          <w:lang w:val="en-US"/>
-        </w:rPr>
-      </w:pPr>
-      <w:proofErr w:type="spellStart"/>
-      <w:r>
-        <w:rPr>
-          <w:lang w:val="en-US"/>
-        </w:rPr>
-        <w:t>conda</w:t>
-      </w:r>
-      <w:proofErr w:type="spellEnd"/>
-      <w:r>
-        <w:rPr>
-          <w:lang w:val="en-US"/>
-        </w:rPr>
-        <w:t xml:space="preserve"> install dash</w:t>
-      </w:r>
-    </w:p>
-    <w:p>
-      <w:pPr>
-        <w:rPr>
-          <w:lang w:val="en-US"/>
-        </w:rPr>
-      </w:pPr>
-      <w:proofErr w:type="spellStart"/>
-      <w:r>
-        <w:rPr>
-          <w:lang w:val="en-US"/>
-        </w:rPr>
-        <w:t>conda</w:t>
-      </w:r>
-      <w:proofErr w:type="spellEnd"/>
-      <w:r>
-        <w:rPr>
-          <w:lang w:val="en-US"/>
-        </w:rPr>
-        <w:t xml:space="preserve"> install </w:t>
-      </w:r>
-      <w:proofErr w:type="spellStart"/>
-      <w:r>
-        <w:rPr>
-          <w:lang w:val="en-US"/>
-        </w:rPr>
-        <w:t>geopy</w:t>
-      </w:r>
-      <w:proofErr w:type="spellEnd"/>
+      <w:r>
+        <w:rPr>
+          <w:lang w:val="en-US"/>
+        </w:rPr>
+        <w:t>conda config --add channels conda-forge</w:t>
+      </w:r>
+    </w:p>
+    <w:p>
+      <w:pPr>
+        <w:rPr>
+          <w:lang w:val="en-US"/>
+        </w:rPr>
+      </w:pPr>
+      <w:r>
+        <w:rPr>
+          <w:lang w:val="en-US"/>
+        </w:rPr>
+        <w:t>conda config --set channel_priority strict</w:t>
+      </w:r>
+    </w:p>
+    <w:p>
+      <w:pPr>
+        <w:rPr>
+          <w:lang w:val="en-US"/>
+        </w:rPr>
+      </w:pPr>
+      <w:r>
+        <w:rPr>
+          <w:lang w:val="en-US"/>
+        </w:rPr>
+        <w:t>conda install spyder</w:t>
+      </w:r>
+    </w:p>
+    <w:p>
+      <w:pPr>
+        <w:rPr>
+          <w:lang w:val="en-US"/>
+        </w:rPr>
+      </w:pPr>
+      <w:r>
+        <w:rPr>
+          <w:lang w:val="en-US"/>
+        </w:rPr>
+        <w:t>conda install pandas</w:t>
+      </w:r>
+      <w:r>
+        <w:rPr>
+          <w:lang w:val="en-US"/>
+        </w:rPr>
+        <w:t>=</w:t>
+      </w:r>
+      <w:r>
+        <w:rPr>
+          <w:lang w:val="en-US"/>
+        </w:rPr>
+        <w:t>1.5.1</w:t>
+      </w:r>
+    </w:p>
+    <w:p>
+      <w:pPr>
+        <w:rPr>
+          <w:lang w:val="en-US"/>
+        </w:rPr>
+      </w:pPr>
+      <w:r>
+        <w:rPr>
+          <w:lang w:val="en-US"/>
+        </w:rPr>
+        <w:t>conda install osmnx</w:t>
+      </w:r>
+    </w:p>
+    <w:p>
+      <w:pPr>
+        <w:rPr>
+          <w:lang w:val="en-US"/>
+        </w:rPr>
+      </w:pPr>
+      <w:r>
+        <w:rPr>
+          <w:lang w:val="en-US"/>
+        </w:rPr>
+        <w:t>conda install dash</w:t>
+      </w:r>
+    </w:p>
+    <w:p>
+      <w:pPr>
+        <w:rPr>
+          <w:lang w:val="en-US"/>
+        </w:rPr>
+      </w:pPr>
+      <w:r>
+        <w:rPr>
+          <w:lang w:val="en-US"/>
+        </w:rPr>
+        <w:t>conda install geopy</w:t>
+      </w:r>
     </w:p>
     <w:p>
       <w:pPr>
@@ -235,139 +154,85 @@
         <w:rPr>
           <w:lang w:val="en-US"/>
         </w:rPr>
+        <w:t>pip install diskcache</w:t>
+      </w:r>
+      <w:r>
+        <w:rPr>
+          <w:lang w:val="en-US"/>
+        </w:rPr>
+        <w:t xml:space="preserve"> # not needed?</w:t>
+      </w:r>
+    </w:p>
+    <w:p>
+      <w:pPr>
+        <w:rPr>
+          <w:lang w:val="en-US"/>
+        </w:rPr>
+      </w:pPr>
+      <w:r>
+        <w:rPr>
+          <w:lang w:val="en-US"/>
+        </w:rPr>
         <w:t xml:space="preserve">pip install </w:t>
       </w:r>
-      <w:proofErr w:type="spellStart"/>
-      <w:r>
-        <w:rPr>
-          <w:lang w:val="en-US"/>
-        </w:rPr>
-        <w:t>diskcache</w:t>
-      </w:r>
-      <w:proofErr w:type="spellEnd"/>
-      <w:r>
-        <w:rPr>
-          <w:lang w:val="en-US"/>
-        </w:rPr>
-        <w:t xml:space="preserve"> # not needed?</w:t>
-      </w:r>
-    </w:p>
-    <w:p>
-      <w:pPr>
-        <w:rPr>
-          <w:lang w:val="en-US"/>
-        </w:rPr>
-      </w:pPr>
-      <w:r>
-        <w:rPr>
-          <w:lang w:val="en-US"/>
-        </w:rPr>
-        <w:t xml:space="preserve">pip install </w:t>
-      </w:r>
-      <w:r>
-        <w:rPr>
-          <w:lang w:val="en-US"/>
-        </w:rPr>
-        <w:t>"dash[</w:t>
-      </w:r>
-      <w:proofErr w:type="spellStart"/>
-      <w:r>
-        <w:rPr>
-          <w:lang w:val="en-US"/>
-        </w:rPr>
-        <w:t>diskcache</w:t>
-      </w:r>
-      <w:proofErr w:type="spellEnd"/>
-      <w:r>
-        <w:rPr>
-          <w:lang w:val="en-US"/>
-        </w:rPr>
-        <w:t>]"</w:t>
-      </w:r>
-    </w:p>
-    <w:p>
-      <w:pPr>
-        <w:rPr>
-          <w:lang w:val="en-US"/>
-        </w:rPr>
-      </w:pPr>
-      <w:r>
-        <w:rPr>
-          <w:lang w:val="en-US"/>
-        </w:rPr>
-        <w:t xml:space="preserve">pip install </w:t>
-      </w:r>
-      <w:proofErr w:type="spellStart"/>
-      <w:r>
-        <w:rPr>
-          <w:lang w:val="en-US"/>
-        </w:rPr>
-        <w:t>multiprocess</w:t>
-      </w:r>
-      <w:proofErr w:type="spellEnd"/>
-    </w:p>
-    <w:p>
-      <w:pPr>
-        <w:rPr>
-          <w:lang w:val="en-US"/>
-        </w:rPr>
-      </w:pPr>
-      <w:r>
-        <w:rPr>
-          <w:lang w:val="en-US"/>
-        </w:rPr>
-        <w:t>pip install dash-</w:t>
-      </w:r>
-      <w:proofErr w:type="spellStart"/>
-      <w:r>
-        <w:rPr>
-          <w:lang w:val="en-US"/>
-        </w:rPr>
-        <w:t>daq</w:t>
-      </w:r>
-      <w:proofErr w:type="spellEnd"/>
-    </w:p>
-    <w:p>
-      <w:pPr>
-        <w:rPr>
-          <w:lang w:val="en-US"/>
-        </w:rPr>
-      </w:pPr>
-      <w:r>
-        <w:rPr>
-          <w:lang w:val="en-US"/>
-        </w:rPr>
-        <w:t xml:space="preserve">pip install </w:t>
-      </w:r>
-      <w:proofErr w:type="spellStart"/>
-      <w:r>
-        <w:rPr>
-          <w:lang w:val="en-US"/>
-        </w:rPr>
-        <w:t>docplex</w:t>
-      </w:r>
-      <w:proofErr w:type="spellEnd"/>
-    </w:p>
-    <w:p>
-      <w:pPr>
-        <w:rPr>
-          <w:lang w:val="en-US"/>
-        </w:rPr>
-      </w:pPr>
-      <w:r>
-        <w:rPr>
-          <w:lang w:val="en-US"/>
-        </w:rPr>
-        <w:t xml:space="preserve">pip install </w:t>
-      </w:r>
-      <w:proofErr w:type="spellStart"/>
-      <w:r>
-        <w:rPr>
-          <w:lang w:val="en-US"/>
-        </w:rPr>
-        <w:t>cplex</w:t>
-      </w:r>
-      <w:proofErr w:type="spellEnd"/>
+      <w:r>
+        <w:rPr>
+          <w:lang w:val="en-US"/>
+        </w:rPr>
+        <w:t>"dash[diskcache]"</w:t>
+      </w:r>
+    </w:p>
+    <w:p>
+      <w:pPr>
+        <w:rPr>
+          <w:lang w:val="en-US"/>
+        </w:rPr>
+      </w:pPr>
+      <w:r>
+        <w:rPr>
+          <w:lang w:val="en-US"/>
+        </w:rPr>
+        <w:t>pip install multiprocess</w:t>
+      </w:r>
+    </w:p>
+    <w:p>
+      <w:pPr>
+        <w:rPr>
+          <w:lang w:val="en-US"/>
+        </w:rPr>
+      </w:pPr>
+      <w:r>
+        <w:rPr>
+          <w:lang w:val="en-US"/>
+        </w:rPr>
+        <w:t>pip install dash-daq</w:t>
+      </w:r>
+    </w:p>
+    <w:p>
+      <w:pPr>
+        <w:rPr>
+          <w:lang w:val="en-US"/>
+        </w:rPr>
+      </w:pPr>
+      <w:r>
+        <w:rPr>
+          <w:lang w:val="en-US"/>
+        </w:rPr>
+        <w:t>pip install docplex</w:t>
+      </w:r>
+    </w:p>
+    <w:p>
+      <w:pPr>
+        <w:rPr>
+          <w:lang w:val="en-US"/>
+        </w:rPr>
+      </w:pPr>
+      <w:r>
+        <w:rPr>
+          <w:lang w:val="en-US"/>
+        </w:rPr>
+        <w:t>pip install cplex</w:t>
+      </w:r>
     </w:p>
     <w:sectPr>
       <w:pgSz w:w="11906" w:h="16838"/>

</xml_diff>

<commit_message>
Basic implementation of baseline scenario and data visualization
Basic implementation of baseline scenario and data visualization
</commit_message>
<xml_diff>
--- a/libraries_for_environment_SCP.docx
+++ b/libraries_for_environment_SCP.docx
@@ -12,33 +12,105 @@
         <w:rPr>
           <w:lang w:val="en-US"/>
         </w:rPr>
-        <w:t>conda config --add channels conda-forge</w:t>
-      </w:r>
-    </w:p>
-    <w:p>
-      <w:pPr>
-        <w:rPr>
-          <w:lang w:val="en-US"/>
-        </w:rPr>
-      </w:pPr>
-      <w:r>
-        <w:rPr>
-          <w:lang w:val="en-US"/>
-        </w:rPr>
-        <w:t>conda config --set channel_priority strict</w:t>
-      </w:r>
-    </w:p>
-    <w:p>
-      <w:pPr>
-        <w:rPr>
-          <w:lang w:val="en-US"/>
-        </w:rPr>
-      </w:pPr>
-      <w:r>
-        <w:rPr>
-          <w:lang w:val="en-US"/>
-        </w:rPr>
-        <w:t>conda install pandas</w:t>
+        <w:t># Important: Respect this sequence?</w:t>
+      </w:r>
+    </w:p>
+    <w:p>
+      <w:pPr>
+        <w:rPr>
+          <w:lang w:val="en-US"/>
+        </w:rPr>
+      </w:pPr>
+    </w:p>
+    <w:p>
+      <w:pPr>
+        <w:rPr>
+          <w:lang w:val="en-US"/>
+        </w:rPr>
+      </w:pPr>
+      <w:proofErr w:type="spellStart"/>
+      <w:r>
+        <w:rPr>
+          <w:lang w:val="en-US"/>
+        </w:rPr>
+        <w:t>conda</w:t>
+      </w:r>
+      <w:proofErr w:type="spellEnd"/>
+      <w:r>
+        <w:rPr>
+          <w:lang w:val="en-US"/>
+        </w:rPr>
+        <w:t xml:space="preserve"> config --add channels </w:t>
+      </w:r>
+      <w:proofErr w:type="spellStart"/>
+      <w:r>
+        <w:rPr>
+          <w:lang w:val="en-US"/>
+        </w:rPr>
+        <w:t>conda</w:t>
+      </w:r>
+      <w:proofErr w:type="spellEnd"/>
+      <w:r>
+        <w:rPr>
+          <w:lang w:val="en-US"/>
+        </w:rPr>
+        <w:t>-forge</w:t>
+      </w:r>
+    </w:p>
+    <w:p>
+      <w:pPr>
+        <w:rPr>
+          <w:lang w:val="en-US"/>
+        </w:rPr>
+      </w:pPr>
+      <w:proofErr w:type="spellStart"/>
+      <w:r>
+        <w:rPr>
+          <w:lang w:val="en-US"/>
+        </w:rPr>
+        <w:t>conda</w:t>
+      </w:r>
+      <w:proofErr w:type="spellEnd"/>
+      <w:r>
+        <w:rPr>
+          <w:lang w:val="en-US"/>
+        </w:rPr>
+        <w:t xml:space="preserve"> config --set </w:t>
+      </w:r>
+      <w:proofErr w:type="spellStart"/>
+      <w:r>
+        <w:rPr>
+          <w:lang w:val="en-US"/>
+        </w:rPr>
+        <w:t>channel_priority</w:t>
+      </w:r>
+      <w:proofErr w:type="spellEnd"/>
+      <w:r>
+        <w:rPr>
+          <w:lang w:val="en-US"/>
+        </w:rPr>
+        <w:t xml:space="preserve"> strict</w:t>
+      </w:r>
+    </w:p>
+    <w:p>
+      <w:pPr>
+        <w:rPr>
+          <w:lang w:val="en-US"/>
+        </w:rPr>
+      </w:pPr>
+      <w:proofErr w:type="spellStart"/>
+      <w:r>
+        <w:rPr>
+          <w:lang w:val="en-US"/>
+        </w:rPr>
+        <w:t>conda</w:t>
+      </w:r>
+      <w:proofErr w:type="spellEnd"/>
+      <w:r>
+        <w:rPr>
+          <w:lang w:val="en-US"/>
+        </w:rPr>
+        <w:t xml:space="preserve"> install pandas</w:t>
       </w:r>
       <w:r>
         <w:rPr>
@@ -59,38 +131,78 @@
           <w:lang w:val="en-US"/>
         </w:rPr>
       </w:pPr>
-      <w:r>
-        <w:rPr>
-          <w:lang w:val="en-US"/>
-        </w:rPr>
-        <w:t>conda install osmnx</w:t>
-      </w:r>
-    </w:p>
-    <w:p>
-      <w:pPr>
-        <w:rPr>
-          <w:lang w:val="en-US"/>
-        </w:rPr>
-      </w:pPr>
-      <w:r>
-        <w:rPr>
-          <w:lang w:val="en-US"/>
-        </w:rPr>
-        <w:t>conda install dash</w:t>
-      </w:r>
-    </w:p>
-    <w:p>
-      <w:pPr>
-        <w:rPr>
-          <w:lang w:val="en-US"/>
-        </w:rPr>
-      </w:pPr>
-      <w:r>
-        <w:rPr>
-          <w:lang w:val="en-US"/>
-        </w:rPr>
-        <w:t>conda install geopy</w:t>
-      </w:r>
+      <w:proofErr w:type="spellStart"/>
+      <w:r>
+        <w:rPr>
+          <w:lang w:val="en-US"/>
+        </w:rPr>
+        <w:t>conda</w:t>
+      </w:r>
+      <w:proofErr w:type="spellEnd"/>
+      <w:r>
+        <w:rPr>
+          <w:lang w:val="en-US"/>
+        </w:rPr>
+        <w:t xml:space="preserve"> install </w:t>
+      </w:r>
+      <w:proofErr w:type="spellStart"/>
+      <w:r>
+        <w:rPr>
+          <w:lang w:val="en-US"/>
+        </w:rPr>
+        <w:t>osmnx</w:t>
+      </w:r>
+      <w:proofErr w:type="spellEnd"/>
+    </w:p>
+    <w:p>
+      <w:pPr>
+        <w:rPr>
+          <w:lang w:val="en-US"/>
+        </w:rPr>
+      </w:pPr>
+      <w:proofErr w:type="spellStart"/>
+      <w:r>
+        <w:rPr>
+          <w:lang w:val="en-US"/>
+        </w:rPr>
+        <w:t>conda</w:t>
+      </w:r>
+      <w:proofErr w:type="spellEnd"/>
+      <w:r>
+        <w:rPr>
+          <w:lang w:val="en-US"/>
+        </w:rPr>
+        <w:t xml:space="preserve"> install dash</w:t>
+      </w:r>
+    </w:p>
+    <w:p>
+      <w:pPr>
+        <w:rPr>
+          <w:lang w:val="en-US"/>
+        </w:rPr>
+      </w:pPr>
+      <w:proofErr w:type="spellStart"/>
+      <w:r>
+        <w:rPr>
+          <w:lang w:val="en-US"/>
+        </w:rPr>
+        <w:t>conda</w:t>
+      </w:r>
+      <w:proofErr w:type="spellEnd"/>
+      <w:r>
+        <w:rPr>
+          <w:lang w:val="en-US"/>
+        </w:rPr>
+        <w:t xml:space="preserve"> install </w:t>
+      </w:r>
+      <w:proofErr w:type="spellStart"/>
+      <w:r>
+        <w:rPr>
+          <w:lang w:val="en-US"/>
+        </w:rPr>
+        <w:t>geopy</w:t>
+      </w:r>
+      <w:proofErr w:type="spellEnd"/>
     </w:p>
     <w:p>
       <w:pPr>
@@ -141,8 +253,16 @@
         <w:rPr>
           <w:lang w:val="en-US"/>
         </w:rPr>
-        <w:t>pip install diskcache</w:t>
-      </w:r>
+        <w:t xml:space="preserve">pip install </w:t>
+      </w:r>
+      <w:proofErr w:type="spellStart"/>
+      <w:r>
+        <w:rPr>
+          <w:lang w:val="en-US"/>
+        </w:rPr>
+        <w:t>diskcache</w:t>
+      </w:r>
+      <w:proofErr w:type="spellEnd"/>
       <w:r>
         <w:rPr>
           <w:lang w:val="en-US"/>
@@ -166,60 +286,106 @@
         <w:rPr>
           <w:lang w:val="en-US"/>
         </w:rPr>
-        <w:t>"dash[diskcache]"</w:t>
-      </w:r>
-    </w:p>
-    <w:p>
-      <w:pPr>
-        <w:rPr>
-          <w:lang w:val="en-US"/>
-        </w:rPr>
-      </w:pPr>
-      <w:r>
-        <w:rPr>
-          <w:lang w:val="en-US"/>
-        </w:rPr>
-        <w:t>pip install multiprocess</w:t>
-      </w:r>
-    </w:p>
-    <w:p>
-      <w:pPr>
-        <w:rPr>
-          <w:lang w:val="en-US"/>
-        </w:rPr>
-      </w:pPr>
-      <w:r>
-        <w:rPr>
-          <w:lang w:val="en-US"/>
-        </w:rPr>
-        <w:t>pip install dash-daq</w:t>
-      </w:r>
-    </w:p>
-    <w:p>
-      <w:pPr>
-        <w:rPr>
-          <w:lang w:val="en-US"/>
-        </w:rPr>
-      </w:pPr>
-      <w:r>
-        <w:rPr>
-          <w:lang w:val="en-US"/>
-        </w:rPr>
-        <w:t>pip install docplex</w:t>
-      </w:r>
-    </w:p>
-    <w:p>
-      <w:pPr>
-        <w:rPr>
-          <w:lang w:val="en-US"/>
-        </w:rPr>
-      </w:pPr>
-      <w:r>
-        <w:rPr>
-          <w:lang w:val="en-US"/>
-        </w:rPr>
-        <w:t>pip install cplex</w:t>
-      </w:r>
+        <w:t>"dash[</w:t>
+      </w:r>
+      <w:proofErr w:type="spellStart"/>
+      <w:r>
+        <w:rPr>
+          <w:lang w:val="en-US"/>
+        </w:rPr>
+        <w:t>diskcache</w:t>
+      </w:r>
+      <w:proofErr w:type="spellEnd"/>
+      <w:r>
+        <w:rPr>
+          <w:lang w:val="en-US"/>
+        </w:rPr>
+        <w:t>]"</w:t>
+      </w:r>
+    </w:p>
+    <w:p>
+      <w:pPr>
+        <w:rPr>
+          <w:lang w:val="en-US"/>
+        </w:rPr>
+      </w:pPr>
+      <w:r>
+        <w:rPr>
+          <w:lang w:val="en-US"/>
+        </w:rPr>
+        <w:t xml:space="preserve">pip install </w:t>
+      </w:r>
+      <w:proofErr w:type="spellStart"/>
+      <w:r>
+        <w:rPr>
+          <w:lang w:val="en-US"/>
+        </w:rPr>
+        <w:t>multiprocess</w:t>
+      </w:r>
+      <w:proofErr w:type="spellEnd"/>
+    </w:p>
+    <w:p>
+      <w:pPr>
+        <w:rPr>
+          <w:lang w:val="en-US"/>
+        </w:rPr>
+      </w:pPr>
+      <w:r>
+        <w:rPr>
+          <w:lang w:val="en-US"/>
+        </w:rPr>
+        <w:t>pip install dash-</w:t>
+      </w:r>
+      <w:proofErr w:type="spellStart"/>
+      <w:r>
+        <w:rPr>
+          <w:lang w:val="en-US"/>
+        </w:rPr>
+        <w:t>daq</w:t>
+      </w:r>
+      <w:proofErr w:type="spellEnd"/>
+    </w:p>
+    <w:p>
+      <w:pPr>
+        <w:rPr>
+          <w:lang w:val="en-US"/>
+        </w:rPr>
+      </w:pPr>
+      <w:r>
+        <w:rPr>
+          <w:lang w:val="en-US"/>
+        </w:rPr>
+        <w:t xml:space="preserve">pip install </w:t>
+      </w:r>
+      <w:proofErr w:type="spellStart"/>
+      <w:r>
+        <w:rPr>
+          <w:lang w:val="en-US"/>
+        </w:rPr>
+        <w:t>docplex</w:t>
+      </w:r>
+      <w:proofErr w:type="spellEnd"/>
+    </w:p>
+    <w:p>
+      <w:pPr>
+        <w:rPr>
+          <w:lang w:val="en-US"/>
+        </w:rPr>
+      </w:pPr>
+      <w:r>
+        <w:rPr>
+          <w:lang w:val="en-US"/>
+        </w:rPr>
+        <w:t xml:space="preserve">pip install </w:t>
+      </w:r>
+      <w:proofErr w:type="spellStart"/>
+      <w:r>
+        <w:rPr>
+          <w:lang w:val="en-US"/>
+        </w:rPr>
+        <w:t>cplex</w:t>
+      </w:r>
+      <w:proofErr w:type="spellEnd"/>
     </w:p>
     <w:p>
       <w:pPr>
@@ -266,8 +432,20 @@
           <w:szCs w:val="21"/>
           <w:lang w:val="en-US" w:eastAsia="es-ES_tradnl"/>
         </w:rPr>
-        <w:t>pip install pandana</w:t>
-      </w:r>
+        <w:t xml:space="preserve">pip install </w:t>
+      </w:r>
+      <w:proofErr w:type="spellStart"/>
+      <w:r>
+        <w:rPr>
+          <w:rFonts w:ascii="Courier New" w:eastAsia="Times New Roman" w:hAnsi="Courier New" w:cs="Courier New"/>
+          <w:color w:val="000000"/>
+          <w:sz w:val="21"/>
+          <w:szCs w:val="21"/>
+          <w:lang w:val="en-US" w:eastAsia="es-ES_tradnl"/>
+        </w:rPr>
+        <w:t>pandana</w:t>
+      </w:r>
+      <w:proofErr w:type="spellEnd"/>
     </w:p>
     <w:p>
       <w:pPr>
@@ -307,8 +485,20 @@
           <w:szCs w:val="21"/>
           <w:lang w:val="en-US" w:eastAsia="es-ES_tradnl"/>
         </w:rPr>
-        <w:t>pip install pypickle</w:t>
-      </w:r>
+        <w:t xml:space="preserve">pip install </w:t>
+      </w:r>
+      <w:proofErr w:type="spellStart"/>
+      <w:r>
+        <w:rPr>
+          <w:rFonts w:ascii="Courier New" w:eastAsia="Times New Roman" w:hAnsi="Courier New" w:cs="Courier New"/>
+          <w:color w:val="000000"/>
+          <w:sz w:val="21"/>
+          <w:szCs w:val="21"/>
+          <w:lang w:val="en-US" w:eastAsia="es-ES_tradnl"/>
+        </w:rPr>
+        <w:t>pypickle</w:t>
+      </w:r>
+      <w:proofErr w:type="spellEnd"/>
     </w:p>
     <w:p>
       <w:pPr>
@@ -348,8 +538,20 @@
           <w:szCs w:val="21"/>
           <w:lang w:val="en-US" w:eastAsia="es-ES_tradnl"/>
         </w:rPr>
-        <w:t>pip install geopandas</w:t>
-      </w:r>
+        <w:t xml:space="preserve">pip install </w:t>
+      </w:r>
+      <w:proofErr w:type="spellStart"/>
+      <w:r>
+        <w:rPr>
+          <w:rFonts w:ascii="Courier New" w:eastAsia="Times New Roman" w:hAnsi="Courier New" w:cs="Courier New"/>
+          <w:color w:val="000000"/>
+          <w:sz w:val="21"/>
+          <w:szCs w:val="21"/>
+          <w:lang w:val="en-US" w:eastAsia="es-ES_tradnl"/>
+        </w:rPr>
+        <w:t>geopandas</w:t>
+      </w:r>
+      <w:proofErr w:type="spellEnd"/>
       <w:r>
         <w:rPr>
           <w:rFonts w:ascii="Courier New" w:eastAsia="Times New Roman" w:hAnsi="Courier New" w:cs="Courier New"/>
@@ -409,21 +611,47 @@
           <w:szCs w:val="21"/>
           <w:lang w:val="en-US" w:eastAsia="es-ES_tradnl"/>
         </w:rPr>
-        <w:t>pip install openpyxl</w:t>
-      </w:r>
-    </w:p>
-    <w:p>
-      <w:pPr>
-        <w:rPr>
-          <w:lang w:val="en-US"/>
-        </w:rPr>
-      </w:pPr>
-      <w:r>
-        <w:rPr>
-          <w:lang w:val="en-US"/>
-        </w:rPr>
-        <w:t>pip install urbanacces</w:t>
-      </w:r>
+        <w:t xml:space="preserve">pip install </w:t>
+      </w:r>
+      <w:proofErr w:type="spellStart"/>
+      <w:r>
+        <w:rPr>
+          <w:rFonts w:ascii="Courier New" w:eastAsia="Times New Roman" w:hAnsi="Courier New" w:cs="Courier New"/>
+          <w:color w:val="000000"/>
+          <w:sz w:val="21"/>
+          <w:szCs w:val="21"/>
+          <w:lang w:val="en-US" w:eastAsia="es-ES_tradnl"/>
+        </w:rPr>
+        <w:t>openpyxl</w:t>
+      </w:r>
+      <w:proofErr w:type="spellEnd"/>
+    </w:p>
+    <w:p>
+      <w:pPr>
+        <w:rPr>
+          <w:lang w:val="en-US"/>
+        </w:rPr>
+      </w:pPr>
+      <w:r>
+        <w:rPr>
+          <w:lang w:val="en-US"/>
+        </w:rPr>
+        <w:t xml:space="preserve">pip install </w:t>
+      </w:r>
+      <w:proofErr w:type="spellStart"/>
+      <w:r>
+        <w:rPr>
+          <w:lang w:val="en-US"/>
+        </w:rPr>
+        <w:t>urbanacces</w:t>
+      </w:r>
+      <w:r>
+        <w:rPr>
+          <w:lang w:val="en-US"/>
+        </w:rPr>
+        <w:t>s</w:t>
+      </w:r>
+      <w:proofErr w:type="spellEnd"/>
     </w:p>
     <w:sectPr>
       <w:pgSz w:w="11906" w:h="16838"/>

</xml_diff>

<commit_message>
Implemented Download data on client side
</commit_message>
<xml_diff>
--- a/libraries_for_environment_SCP.docx
+++ b/libraries_for_environment_SCP.docx
@@ -28,89 +28,37 @@
           <w:lang w:val="en-US"/>
         </w:rPr>
       </w:pPr>
-      <w:proofErr w:type="spellStart"/>
-      <w:r>
-        <w:rPr>
-          <w:lang w:val="en-US"/>
-        </w:rPr>
-        <w:t>conda</w:t>
-      </w:r>
-      <w:proofErr w:type="spellEnd"/>
-      <w:r>
-        <w:rPr>
-          <w:lang w:val="en-US"/>
-        </w:rPr>
-        <w:t xml:space="preserve"> config --add channels </w:t>
-      </w:r>
-      <w:proofErr w:type="spellStart"/>
-      <w:r>
-        <w:rPr>
-          <w:lang w:val="en-US"/>
-        </w:rPr>
-        <w:t>conda</w:t>
-      </w:r>
-      <w:proofErr w:type="spellEnd"/>
-      <w:r>
-        <w:rPr>
-          <w:lang w:val="en-US"/>
-        </w:rPr>
-        <w:t>-forge</w:t>
-      </w:r>
-    </w:p>
-    <w:p>
-      <w:pPr>
-        <w:rPr>
-          <w:lang w:val="en-US"/>
-        </w:rPr>
-      </w:pPr>
-      <w:proofErr w:type="spellStart"/>
-      <w:r>
-        <w:rPr>
-          <w:lang w:val="en-US"/>
-        </w:rPr>
-        <w:t>conda</w:t>
-      </w:r>
-      <w:proofErr w:type="spellEnd"/>
-      <w:r>
-        <w:rPr>
-          <w:lang w:val="en-US"/>
-        </w:rPr>
-        <w:t xml:space="preserve"> config --set </w:t>
-      </w:r>
-      <w:proofErr w:type="spellStart"/>
-      <w:r>
-        <w:rPr>
-          <w:lang w:val="en-US"/>
-        </w:rPr>
-        <w:t>channel_priority</w:t>
-      </w:r>
-      <w:proofErr w:type="spellEnd"/>
-      <w:r>
-        <w:rPr>
-          <w:lang w:val="en-US"/>
-        </w:rPr>
-        <w:t xml:space="preserve"> strict</w:t>
-      </w:r>
-    </w:p>
-    <w:p>
-      <w:pPr>
-        <w:rPr>
-          <w:lang w:val="en-US"/>
-        </w:rPr>
-      </w:pPr>
-      <w:proofErr w:type="spellStart"/>
-      <w:r>
-        <w:rPr>
-          <w:lang w:val="en-US"/>
-        </w:rPr>
-        <w:t>conda</w:t>
-      </w:r>
-      <w:proofErr w:type="spellEnd"/>
-      <w:r>
-        <w:rPr>
-          <w:lang w:val="en-US"/>
-        </w:rPr>
-        <w:t xml:space="preserve"> install pandas</w:t>
+      <w:r>
+        <w:rPr>
+          <w:lang w:val="en-US"/>
+        </w:rPr>
+        <w:t>conda config --add channels conda-forge</w:t>
+      </w:r>
+    </w:p>
+    <w:p>
+      <w:pPr>
+        <w:rPr>
+          <w:lang w:val="en-US"/>
+        </w:rPr>
+      </w:pPr>
+      <w:r>
+        <w:rPr>
+          <w:lang w:val="en-US"/>
+        </w:rPr>
+        <w:t>conda config --set channel_priority strict</w:t>
+      </w:r>
+    </w:p>
+    <w:p>
+      <w:pPr>
+        <w:rPr>
+          <w:lang w:val="en-US"/>
+        </w:rPr>
+      </w:pPr>
+      <w:r>
+        <w:rPr>
+          <w:lang w:val="en-US"/>
+        </w:rPr>
+        <w:t>conda install pandas</w:t>
       </w:r>
       <w:r>
         <w:rPr>
@@ -131,78 +79,38 @@
           <w:lang w:val="en-US"/>
         </w:rPr>
       </w:pPr>
-      <w:proofErr w:type="spellStart"/>
-      <w:r>
-        <w:rPr>
-          <w:lang w:val="en-US"/>
-        </w:rPr>
-        <w:t>conda</w:t>
-      </w:r>
-      <w:proofErr w:type="spellEnd"/>
-      <w:r>
-        <w:rPr>
-          <w:lang w:val="en-US"/>
-        </w:rPr>
-        <w:t xml:space="preserve"> install </w:t>
-      </w:r>
-      <w:proofErr w:type="spellStart"/>
-      <w:r>
-        <w:rPr>
-          <w:lang w:val="en-US"/>
-        </w:rPr>
-        <w:t>osmnx</w:t>
-      </w:r>
-      <w:proofErr w:type="spellEnd"/>
-    </w:p>
-    <w:p>
-      <w:pPr>
-        <w:rPr>
-          <w:lang w:val="en-US"/>
-        </w:rPr>
-      </w:pPr>
-      <w:proofErr w:type="spellStart"/>
-      <w:r>
-        <w:rPr>
-          <w:lang w:val="en-US"/>
-        </w:rPr>
-        <w:t>conda</w:t>
-      </w:r>
-      <w:proofErr w:type="spellEnd"/>
-      <w:r>
-        <w:rPr>
-          <w:lang w:val="en-US"/>
-        </w:rPr>
-        <w:t xml:space="preserve"> install dash</w:t>
-      </w:r>
-    </w:p>
-    <w:p>
-      <w:pPr>
-        <w:rPr>
-          <w:lang w:val="en-US"/>
-        </w:rPr>
-      </w:pPr>
-      <w:proofErr w:type="spellStart"/>
-      <w:r>
-        <w:rPr>
-          <w:lang w:val="en-US"/>
-        </w:rPr>
-        <w:t>conda</w:t>
-      </w:r>
-      <w:proofErr w:type="spellEnd"/>
-      <w:r>
-        <w:rPr>
-          <w:lang w:val="en-US"/>
-        </w:rPr>
-        <w:t xml:space="preserve"> install </w:t>
-      </w:r>
-      <w:proofErr w:type="spellStart"/>
-      <w:r>
-        <w:rPr>
-          <w:lang w:val="en-US"/>
-        </w:rPr>
-        <w:t>geopy</w:t>
-      </w:r>
-      <w:proofErr w:type="spellEnd"/>
+      <w:r>
+        <w:rPr>
+          <w:lang w:val="en-US"/>
+        </w:rPr>
+        <w:t>conda install osmnx</w:t>
+      </w:r>
+    </w:p>
+    <w:p>
+      <w:pPr>
+        <w:rPr>
+          <w:lang w:val="en-US"/>
+        </w:rPr>
+      </w:pPr>
+      <w:r>
+        <w:rPr>
+          <w:lang w:val="en-US"/>
+        </w:rPr>
+        <w:t>conda install dash</w:t>
+      </w:r>
+    </w:p>
+    <w:p>
+      <w:pPr>
+        <w:rPr>
+          <w:lang w:val="en-US"/>
+        </w:rPr>
+      </w:pPr>
+      <w:r>
+        <w:rPr>
+          <w:lang w:val="en-US"/>
+        </w:rPr>
+        <w:t>conda install geopy</w:t>
+      </w:r>
     </w:p>
     <w:p>
       <w:pPr>
@@ -251,141 +159,104 @@
       </w:pPr>
       <w:r>
         <w:rPr>
+          <w:rFonts w:ascii="Consolas" w:hAnsi="Consolas"/>
+          <w:color w:val="2D343A"/>
+          <w:sz w:val="20"/>
+          <w:szCs w:val="20"/>
+          <w:shd w:val="clear" w:color="auto" w:fill="F9F9F9"/>
+        </w:rPr>
+        <w:t>pip install dash-extensions==0.0.18</w:t>
+      </w:r>
+    </w:p>
+    <w:p>
+      <w:pPr>
+        <w:rPr>
+          <w:lang w:val="en-US"/>
+        </w:rPr>
+      </w:pPr>
+      <w:r>
+        <w:rPr>
+          <w:lang w:val="en-US"/>
+        </w:rPr>
+        <w:t>pip install diskcache</w:t>
+      </w:r>
+      <w:r>
+        <w:rPr>
+          <w:lang w:val="en-US"/>
+        </w:rPr>
+        <w:t xml:space="preserve"> # not needed?</w:t>
+      </w:r>
+    </w:p>
+    <w:p>
+      <w:pPr>
+        <w:rPr>
+          <w:lang w:val="en-US"/>
+        </w:rPr>
+      </w:pPr>
+      <w:r>
+        <w:rPr>
           <w:lang w:val="en-US"/>
         </w:rPr>
         <w:t xml:space="preserve">pip install </w:t>
       </w:r>
-      <w:proofErr w:type="spellStart"/>
-      <w:r>
-        <w:rPr>
-          <w:lang w:val="en-US"/>
-        </w:rPr>
-        <w:t>diskcache</w:t>
-      </w:r>
-      <w:proofErr w:type="spellEnd"/>
-      <w:r>
-        <w:rPr>
-          <w:lang w:val="en-US"/>
-        </w:rPr>
-        <w:t xml:space="preserve"> # not needed?</w:t>
-      </w:r>
-    </w:p>
-    <w:p>
-      <w:pPr>
-        <w:rPr>
-          <w:lang w:val="en-US"/>
-        </w:rPr>
-      </w:pPr>
-      <w:r>
-        <w:rPr>
-          <w:lang w:val="en-US"/>
-        </w:rPr>
-        <w:t xml:space="preserve">pip install </w:t>
-      </w:r>
-      <w:r>
-        <w:rPr>
-          <w:lang w:val="en-US"/>
-        </w:rPr>
-        <w:t>"dash[</w:t>
-      </w:r>
-      <w:proofErr w:type="spellStart"/>
-      <w:r>
-        <w:rPr>
-          <w:lang w:val="en-US"/>
-        </w:rPr>
-        <w:t>diskcache</w:t>
-      </w:r>
-      <w:proofErr w:type="spellEnd"/>
-      <w:r>
-        <w:rPr>
-          <w:lang w:val="en-US"/>
-        </w:rPr>
-        <w:t>]"</w:t>
-      </w:r>
-    </w:p>
-    <w:p>
-      <w:pPr>
-        <w:rPr>
-          <w:lang w:val="en-US"/>
-        </w:rPr>
-      </w:pPr>
-      <w:r>
-        <w:rPr>
-          <w:lang w:val="en-US"/>
-        </w:rPr>
-        <w:t xml:space="preserve">pip install </w:t>
-      </w:r>
-      <w:proofErr w:type="spellStart"/>
-      <w:r>
-        <w:rPr>
-          <w:lang w:val="en-US"/>
-        </w:rPr>
-        <w:t>multiprocess</w:t>
-      </w:r>
-      <w:proofErr w:type="spellEnd"/>
-    </w:p>
-    <w:p>
-      <w:pPr>
-        <w:rPr>
-          <w:lang w:val="en-US"/>
-        </w:rPr>
-      </w:pPr>
-      <w:r>
-        <w:rPr>
-          <w:lang w:val="en-US"/>
-        </w:rPr>
-        <w:t>pip install dash-</w:t>
-      </w:r>
-      <w:proofErr w:type="spellStart"/>
-      <w:r>
-        <w:rPr>
-          <w:lang w:val="en-US"/>
-        </w:rPr>
-        <w:t>daq</w:t>
-      </w:r>
-      <w:proofErr w:type="spellEnd"/>
-    </w:p>
-    <w:p>
-      <w:pPr>
-        <w:rPr>
-          <w:lang w:val="en-US"/>
-        </w:rPr>
-      </w:pPr>
-      <w:r>
-        <w:rPr>
-          <w:lang w:val="en-US"/>
-        </w:rPr>
-        <w:t xml:space="preserve">pip install </w:t>
-      </w:r>
-      <w:proofErr w:type="spellStart"/>
-      <w:r>
-        <w:rPr>
-          <w:lang w:val="en-US"/>
-        </w:rPr>
-        <w:t>docplex</w:t>
-      </w:r>
-      <w:proofErr w:type="spellEnd"/>
-    </w:p>
-    <w:p>
-      <w:pPr>
-        <w:rPr>
-          <w:lang w:val="en-US"/>
-        </w:rPr>
-      </w:pPr>
-      <w:r>
-        <w:rPr>
-          <w:lang w:val="en-US"/>
-        </w:rPr>
-        <w:t xml:space="preserve">pip install </w:t>
-      </w:r>
-      <w:proofErr w:type="spellStart"/>
-      <w:r>
-        <w:rPr>
-          <w:lang w:val="en-US"/>
-        </w:rPr>
-        <w:t>cplex</w:t>
-      </w:r>
-      <w:proofErr w:type="spellEnd"/>
+      <w:r>
+        <w:rPr>
+          <w:lang w:val="en-US"/>
+        </w:rPr>
+        <w:t>"dash[diskcache]"</w:t>
+      </w:r>
+    </w:p>
+    <w:p>
+      <w:pPr>
+        <w:rPr>
+          <w:lang w:val="en-US"/>
+        </w:rPr>
+      </w:pPr>
+      <w:r>
+        <w:rPr>
+          <w:lang w:val="en-US"/>
+        </w:rPr>
+        <w:t>pip install multiprocess</w:t>
+      </w:r>
+    </w:p>
+    <w:p>
+      <w:pPr>
+        <w:rPr>
+          <w:lang w:val="en-US"/>
+        </w:rPr>
+      </w:pPr>
+      <w:r>
+        <w:rPr>
+          <w:lang w:val="en-US"/>
+        </w:rPr>
+        <w:t>pip install dash-daq</w:t>
+      </w:r>
+    </w:p>
+    <w:p>
+      <w:pPr>
+        <w:rPr>
+          <w:lang w:val="en-US"/>
+        </w:rPr>
+      </w:pPr>
+      <w:r>
+        <w:rPr>
+          <w:lang w:val="en-US"/>
+        </w:rPr>
+        <w:t>pip install docplex</w:t>
+      </w:r>
+    </w:p>
+    <w:p>
+      <w:pPr>
+        <w:rPr>
+          <w:lang w:val="en-US"/>
+        </w:rPr>
+      </w:pPr>
+      <w:r>
+        <w:rPr>
+          <w:lang w:val="en-US"/>
+        </w:rPr>
+        <w:t>pip install cplex</w:t>
+      </w:r>
     </w:p>
     <w:p>
       <w:pPr>
@@ -432,20 +303,8 @@
           <w:szCs w:val="21"/>
           <w:lang w:val="en-US" w:eastAsia="es-ES_tradnl"/>
         </w:rPr>
-        <w:t xml:space="preserve">pip install </w:t>
-      </w:r>
-      <w:proofErr w:type="spellStart"/>
-      <w:r>
-        <w:rPr>
-          <w:rFonts w:ascii="Courier New" w:eastAsia="Times New Roman" w:hAnsi="Courier New" w:cs="Courier New"/>
-          <w:color w:val="000000"/>
-          <w:sz w:val="21"/>
-          <w:szCs w:val="21"/>
-          <w:lang w:val="en-US" w:eastAsia="es-ES_tradnl"/>
-        </w:rPr>
-        <w:t>pandana</w:t>
-      </w:r>
-      <w:proofErr w:type="spellEnd"/>
+        <w:t>pip install pandana</w:t>
+      </w:r>
     </w:p>
     <w:p>
       <w:pPr>
@@ -485,20 +344,8 @@
           <w:szCs w:val="21"/>
           <w:lang w:val="en-US" w:eastAsia="es-ES_tradnl"/>
         </w:rPr>
-        <w:t xml:space="preserve">pip install </w:t>
-      </w:r>
-      <w:proofErr w:type="spellStart"/>
-      <w:r>
-        <w:rPr>
-          <w:rFonts w:ascii="Courier New" w:eastAsia="Times New Roman" w:hAnsi="Courier New" w:cs="Courier New"/>
-          <w:color w:val="000000"/>
-          <w:sz w:val="21"/>
-          <w:szCs w:val="21"/>
-          <w:lang w:val="en-US" w:eastAsia="es-ES_tradnl"/>
-        </w:rPr>
-        <w:t>pypickle</w:t>
-      </w:r>
-      <w:proofErr w:type="spellEnd"/>
+        <w:t>pip install pypickle</w:t>
+      </w:r>
     </w:p>
     <w:p>
       <w:pPr>
@@ -538,20 +385,8 @@
           <w:szCs w:val="21"/>
           <w:lang w:val="en-US" w:eastAsia="es-ES_tradnl"/>
         </w:rPr>
-        <w:t xml:space="preserve">pip install </w:t>
-      </w:r>
-      <w:proofErr w:type="spellStart"/>
-      <w:r>
-        <w:rPr>
-          <w:rFonts w:ascii="Courier New" w:eastAsia="Times New Roman" w:hAnsi="Courier New" w:cs="Courier New"/>
-          <w:color w:val="000000"/>
-          <w:sz w:val="21"/>
-          <w:szCs w:val="21"/>
-          <w:lang w:val="en-US" w:eastAsia="es-ES_tradnl"/>
-        </w:rPr>
-        <w:t>geopandas</w:t>
-      </w:r>
-      <w:proofErr w:type="spellEnd"/>
+        <w:t>pip install geopandas</w:t>
+      </w:r>
       <w:r>
         <w:rPr>
           <w:rFonts w:ascii="Courier New" w:eastAsia="Times New Roman" w:hAnsi="Courier New" w:cs="Courier New"/>
@@ -611,39 +446,20 @@
           <w:szCs w:val="21"/>
           <w:lang w:val="en-US" w:eastAsia="es-ES_tradnl"/>
         </w:rPr>
-        <w:t xml:space="preserve">pip install </w:t>
-      </w:r>
-      <w:proofErr w:type="spellStart"/>
-      <w:r>
-        <w:rPr>
-          <w:rFonts w:ascii="Courier New" w:eastAsia="Times New Roman" w:hAnsi="Courier New" w:cs="Courier New"/>
-          <w:color w:val="000000"/>
-          <w:sz w:val="21"/>
-          <w:szCs w:val="21"/>
-          <w:lang w:val="en-US" w:eastAsia="es-ES_tradnl"/>
-        </w:rPr>
-        <w:t>openpyxl</w:t>
-      </w:r>
-      <w:proofErr w:type="spellEnd"/>
-    </w:p>
-    <w:p>
-      <w:pPr>
-        <w:rPr>
-          <w:lang w:val="en-US"/>
-        </w:rPr>
-      </w:pPr>
-      <w:r>
-        <w:rPr>
-          <w:lang w:val="en-US"/>
-        </w:rPr>
-        <w:t xml:space="preserve">pip install </w:t>
-      </w:r>
-      <w:proofErr w:type="spellStart"/>
-      <w:r>
-        <w:rPr>
-          <w:lang w:val="en-US"/>
-        </w:rPr>
-        <w:t>urbanacces</w:t>
+        <w:t>pip install openpyxl</w:t>
+      </w:r>
+    </w:p>
+    <w:p>
+      <w:pPr>
+        <w:rPr>
+          <w:lang w:val="en-US"/>
+        </w:rPr>
+      </w:pPr>
+      <w:r>
+        <w:rPr>
+          <w:lang w:val="en-US"/>
+        </w:rPr>
+        <w:t>pip install urbanacces</w:t>
       </w:r>
       <w:r>
         <w:rPr>
@@ -651,7 +467,6 @@
         </w:rPr>
         <w:t>s</w:t>
       </w:r>
-      <w:proofErr w:type="spellEnd"/>
     </w:p>
     <w:sectPr>
       <w:pgSz w:w="11906" w:h="16838"/>

</xml_diff>